<commit_message>
New translations email 8&9 [template] partner email – flight & accommodation details.docx (Sinhala)
</commit_message>
<xml_diff>
--- a/public/email/crowdin/translations/si/Email 8&9 [TEMPLATE] Partner email – flight & accommodation details.docx
+++ b/public/email/crowdin/translations/si/Email 8&9 [TEMPLATE] Partner email – flight & accommodation details.docx
@@ -16,7 +16,7 @@
             <w:color w:val="1155cc"/>
             <w:u w:val="single"/>
           </w:rPr>
-          <w:t>English</w:t>
+          <w:t>ඉංග්‍රීසි</w:t>
         </w:r>
       </w:hyperlink>
       <w:r>
@@ -45,7 +45,7 @@
         <w:pStyle w:val="P68B1DB1-Normal2"/>
       </w:pPr>
       <w:r>
-        <w:t>English</w:t>
+        <w:t>ඉංග්‍රීසි</w:t>
       </w:r>
     </w:p>
     <w:p/>
@@ -93,7 +93,7 @@
               <w:rPr>
                 <w:b w:val="1"/>
               </w:rPr>
-              <w:t>Brief</w:t>
+              <w:t>සාරාංශය</w:t>
             </w:r>
             <w:r>
               <w:t>:</w:t>
@@ -105,7 +105,7 @@
               <w:spacing w:line="240" w:lineRule="auto"/>
             </w:pPr>
             <w:r>
-              <w:t xml:space="preserve">An email sent to confirmed attendees of the event. We want to share the flight and accommodation booking details with them.</w:t>
+              <w:t xml:space="preserve">එම උත්සවයේ සහතික කරන ලද සහභාගීන්ට යවාන ලද ඊමේල්. අපි ඔවුන්ට ගුවන් ගමන් සහ නවාතැන වෙන්කරන විස්තර බෙදාගන්න चाहන්මු.</w:t>
             </w:r>
           </w:p>
           <w:p>
@@ -129,7 +129,7 @@
               <w:rPr>
                 <w:b w:val="1"/>
               </w:rPr>
-              <w:t xml:space="preserve">Target audience</w:t>
+              <w:t xml:space="preserve">ඉලක්ක පිරිස</w:t>
             </w:r>
             <w:r>
               <w:t>:</w:t>
@@ -141,7 +141,7 @@
               <w:spacing w:line="240" w:lineRule="auto"/>
             </w:pPr>
             <w:r>
-              <w:t xml:space="preserve">Event attendees</w:t>
+              <w:t xml:space="preserve">උත්සවය මැනවින්</w:t>
             </w:r>
           </w:p>
         </w:tc>
@@ -211,25 +211,25 @@
         <w:t xml:space="preserve">[EVENT NAME]</w:t>
       </w:r>
       <w:r>
-        <w:t xml:space="preserve">. As we’re nearing the event, we’ve made all the preparations to have you with us for this </w:t>
+        <w:t xml:space="preserve">. අපි උත්සවයට ළං වන බැවින්, ඔබට මෙම </w:t>
       </w:r>
       <w:commentRangeStart w:id="0"/>
       <w:r>
         <w:rPr>
           <w:highlight w:val="yellow"/>
         </w:rPr>
-        <w:t>conference/seminar/trip</w:t>
+        <w:t>සම්මේලනය/සම්මන්ත්‍රණය/සංචාරය</w:t>
       </w:r>
       <w:commentRangeEnd w:id="0"/>
       <w:r>
         <w:commentReference w:id="0"/>
-        <w:t>.</w:t>
+        <w:t xml:space="preserve"> සඳහා අවශ්‍ය සියලු කටයුතු සූදානම් කර ඇත්තෙමු.</w:t>
       </w:r>
     </w:p>
     <w:p/>
     <w:p>
       <w:r>
-        <w:t xml:space="preserve">In this email, we’ve linked/attached the following documents:</w:t>
+        <w:t xml:space="preserve">මෙම ඊ-තැපෑලහි, අපි පහත ලේඛන සම්බන්ධ කර/අමුණා ඇත:</w:t>
       </w:r>
     </w:p>
     <w:p>
@@ -245,7 +245,7 @@
       </w:pPr>
       <w:commentRangeStart w:id="1"/>
       <w:r>
-        <w:t xml:space="preserve">Your return flight tickets</w:t>
+        <w:t xml:space="preserve">ඔබේ යාම් ඊම් ගුවන් ටිකට්පත් (return flight tickets)</w:t>
       </w:r>
     </w:p>
     <w:p>
@@ -260,7 +260,7 @@
         </w:rPr>
       </w:pPr>
       <w:r>
-        <w:t xml:space="preserve">Your accommodation booking details</w:t>
+        <w:t xml:space="preserve">ඔබගේ නවාතැන් වෙන්කරවා ගැනීමේ විස්තර</w:t>
       </w:r>
     </w:p>
     <w:p>
@@ -275,13 +275,13 @@
         </w:rPr>
       </w:pPr>
       <w:r>
-        <w:t xml:space="preserve">Your visa information </w:t>
+        <w:t xml:space="preserve">ඔබගේ වීසා තොරතුරු </w:t>
       </w:r>
       <w:r>
         <w:rPr>
           <w:i w:val="1"/>
         </w:rPr>
-        <w:t xml:space="preserve">(if applicable)</w:t>
+        <w:t xml:space="preserve">(අදාළ නම්)</w:t>
       </w:r>
       <w:commentRangeEnd w:id="1"/>
       <w:r>
@@ -327,7 +327,7 @@
         <w:spacing w:after="200" w:lineRule="auto"/>
       </w:pPr>
       <w:r>
-        <w:t xml:space="preserve">If you have any questions, please contact your country manager, </w:t>
+        <w:t xml:space="preserve">ඔබට කිසියම් ප්‍රශ්නයක් ඇත්නම්, කරුණාකර ඔබගේ රටේ කළමනාකරු, </w:t>
       </w:r>
       <w:r>
         <w:rPr>
@@ -336,7 +336,7 @@
         <w:t>[NAME]</w:t>
       </w:r>
       <w:r>
-        <w:t xml:space="preserve">, at </w:t>
+        <w:t xml:space="preserve">, මගින් </w:t>
       </w:r>
       <w:r>
         <w:rPr>
@@ -345,7 +345,7 @@
         <w:t xml:space="preserve">[EMAIL ADDRESS]</w:t>
       </w:r>
       <w:r>
-        <w:t xml:space="preserve"> or </w:t>
+        <w:t xml:space="preserve"> හරහා හෝ </w:t>
       </w:r>
       <w:r>
         <w:rPr>
@@ -354,7 +354,7 @@
         <w:t xml:space="preserve">[WHATSAPP NO]</w:t>
       </w:r>
       <w:r>
-        <w:t xml:space="preserve"> (WhatsApp). </w:t>
+        <w:t xml:space="preserve"> (WhatsApp) හරහා සම්බන්ධ වන්න. </w:t>
       </w:r>
       <w:commentRangeEnd w:id="2"/>
       <w:r>
@@ -363,7 +363,7 @@
     </w:p>
     <w:p>
       <w:r>
-        <w:t xml:space="preserve">See you on the </w:t>
+        <w:t xml:space="preserve">වෙනත් දිනයේ හමුවෙමු </w:t>
       </w:r>
       <w:r>
         <w:rPr>
@@ -422,7 +422,7 @@
         <w:pStyle w:val="P68B1DB1-Normal3"/>
       </w:pPr>
       <w:r>
-        <w:t xml:space="preserve">choose either one</w:t>
+        <w:t xml:space="preserve">එකක් තෝරන්න</w:t>
       </w:r>
     </w:p>
   </w:comment>
@@ -460,7 +460,7 @@
         <w:pStyle w:val="P68B1DB1-Normal3"/>
       </w:pPr>
       <w:r>
-        <w:t xml:space="preserve">check if these are the documents included</w:t>
+        <w:t xml:space="preserve">මෙම ලේඛන සහිත බව පරික්ෂා කරන්න</w:t>
       </w:r>
     </w:p>
   </w:comment>
@@ -498,7 +498,7 @@
         <w:pStyle w:val="P68B1DB1-Normal3"/>
       </w:pPr>
       <w:r>
-        <w:t xml:space="preserve">choose one</w:t>
+        <w:t xml:space="preserve">එක් තෝරන්න</w:t>
       </w:r>
     </w:p>
   </w:comment>

</xml_diff>